<commit_message>
GIT Nachdenkettel nach der gemeinsamen Vorlesung geupdated
</commit_message>
<xml_diff>
--- a/Nachdenkzettel/Git_Nachdenkzettel.docx
+++ b/Nachdenkzettel/Git_Nachdenkzettel.docx
@@ -425,25 +425,7 @@
                                 <w:sz w:val="18"/>
                                 <w:szCs w:val="18"/>
                               </w:rPr>
-                              <w:t xml:space="preserve">- </w:t>
-                            </w:r>
-                            <w:proofErr w:type="spellStart"/>
-                            <w:r>
-                              <w:rPr>
-                                <w:rFonts w:cstheme="minorHAnsi"/>
-                                <w:sz w:val="18"/>
-                                <w:szCs w:val="18"/>
-                              </w:rPr>
-                              <w:t>Selfhosted</w:t>
-                            </w:r>
-                            <w:proofErr w:type="spellEnd"/>
-                            <w:r>
-                              <w:rPr>
-                                <w:rFonts w:cstheme="minorHAnsi"/>
-                                <w:sz w:val="18"/>
-                                <w:szCs w:val="18"/>
-                              </w:rPr>
-                              <w:t xml:space="preserve"> -&gt; man hat die komplette Kontrolle über seine Daten </w:t>
+                              <w:t xml:space="preserve">- Selfhosted -&gt; man hat die komplette Kontrolle über seine Daten </w:t>
                             </w:r>
                             <w:r>
                               <w:rPr>
@@ -497,25 +479,7 @@
                                 <w:sz w:val="18"/>
                                 <w:szCs w:val="18"/>
                               </w:rPr>
-                              <w:t xml:space="preserve"> weiterentwickeln und Pull </w:t>
-                            </w:r>
-                            <w:proofErr w:type="spellStart"/>
-                            <w:r>
-                              <w:rPr>
-                                <w:rFonts w:cstheme="minorHAnsi"/>
-                                <w:sz w:val="18"/>
-                                <w:szCs w:val="18"/>
-                              </w:rPr>
-                              <w:t>Requests</w:t>
-                            </w:r>
-                            <w:proofErr w:type="spellEnd"/>
-                            <w:r>
-                              <w:rPr>
-                                <w:rFonts w:cstheme="minorHAnsi"/>
-                                <w:sz w:val="18"/>
-                                <w:szCs w:val="18"/>
-                              </w:rPr>
-                              <w:t xml:space="preserve"> erstellen, ... </w:t>
+                              <w:t xml:space="preserve"> weiterentwickeln und Pull Requests erstellen, ... </w:t>
                             </w:r>
                             <w:r>
                               <w:rPr>
@@ -547,167 +511,13 @@
                                 <w:szCs w:val="18"/>
                               </w:rPr>
                             </w:pPr>
-                            <w:proofErr w:type="spellStart"/>
                             <w:r>
                               <w:rPr>
                                 <w:rFonts w:cstheme="minorHAnsi"/>
                                 <w:sz w:val="18"/>
                                 <w:szCs w:val="18"/>
                               </w:rPr>
-                              <w:t>GitLab</w:t>
-                            </w:r>
-                            <w:proofErr w:type="spellEnd"/>
-                            <w:r>
-                              <w:rPr>
-                                <w:rFonts w:cstheme="minorHAnsi"/>
-                                <w:sz w:val="18"/>
-                                <w:szCs w:val="18"/>
-                              </w:rPr>
-                              <w:t xml:space="preserve"> CI/CD -&gt; Pipelines ermöglichen, dass kein Fehlerhafter code auf </w:t>
-                            </w:r>
-                            <w:proofErr w:type="spellStart"/>
-                            <w:r>
-                              <w:rPr>
-                                <w:rFonts w:cstheme="minorHAnsi"/>
-                                <w:sz w:val="18"/>
-                                <w:szCs w:val="18"/>
-                              </w:rPr>
-                              <w:t>production</w:t>
-                            </w:r>
-                            <w:proofErr w:type="spellEnd"/>
-                            <w:r>
-                              <w:rPr>
-                                <w:rFonts w:cstheme="minorHAnsi"/>
-                                <w:sz w:val="18"/>
-                                <w:szCs w:val="18"/>
-                              </w:rPr>
-                              <w:t xml:space="preserve"> </w:t>
-                            </w:r>
-                            <w:proofErr w:type="spellStart"/>
-                            <w:r>
-                              <w:rPr>
-                                <w:rFonts w:cstheme="minorHAnsi"/>
-                                <w:sz w:val="18"/>
-                                <w:szCs w:val="18"/>
-                              </w:rPr>
-                              <w:t>server</w:t>
-                            </w:r>
-                            <w:proofErr w:type="spellEnd"/>
-                            <w:r>
-                              <w:rPr>
-                                <w:rFonts w:cstheme="minorHAnsi"/>
-                                <w:sz w:val="18"/>
-                                <w:szCs w:val="18"/>
-                              </w:rPr>
-                              <w:t xml:space="preserve"> gelangt, außerdem kann man </w:t>
-                            </w:r>
-                            <w:proofErr w:type="spellStart"/>
-                            <w:r>
-                              <w:rPr>
-                                <w:rFonts w:cstheme="minorHAnsi"/>
-                                <w:sz w:val="18"/>
-                                <w:szCs w:val="18"/>
-                              </w:rPr>
-                              <w:t>routinen</w:t>
-                            </w:r>
-                            <w:proofErr w:type="spellEnd"/>
-                            <w:r>
-                              <w:rPr>
-                                <w:rFonts w:cstheme="minorHAnsi"/>
-                                <w:sz w:val="18"/>
-                                <w:szCs w:val="18"/>
-                              </w:rPr>
-                              <w:t xml:space="preserve"> erstellen, die code direkt auf </w:t>
-                            </w:r>
-                            <w:proofErr w:type="spellStart"/>
-                            <w:r>
-                              <w:rPr>
-                                <w:rFonts w:cstheme="minorHAnsi"/>
-                                <w:sz w:val="18"/>
-                                <w:szCs w:val="18"/>
-                              </w:rPr>
-                              <w:t>production</w:t>
-                            </w:r>
-                            <w:proofErr w:type="spellEnd"/>
-                            <w:r>
-                              <w:rPr>
-                                <w:rFonts w:cstheme="minorHAnsi"/>
-                                <w:sz w:val="18"/>
-                                <w:szCs w:val="18"/>
-                              </w:rPr>
-                              <w:t xml:space="preserve"> </w:t>
-                            </w:r>
-                            <w:proofErr w:type="spellStart"/>
-                            <w:r>
-                              <w:rPr>
-                                <w:rFonts w:cstheme="minorHAnsi"/>
-                                <w:sz w:val="18"/>
-                                <w:szCs w:val="18"/>
-                              </w:rPr>
-                              <w:t>server</w:t>
-                            </w:r>
-                            <w:proofErr w:type="spellEnd"/>
-                            <w:r>
-                              <w:rPr>
-                                <w:rFonts w:cstheme="minorHAnsi"/>
-                                <w:sz w:val="18"/>
-                                <w:szCs w:val="18"/>
-                              </w:rPr>
-                              <w:t xml:space="preserve"> hochlädt (z. B. über </w:t>
-                            </w:r>
-                            <w:proofErr w:type="spellStart"/>
-                            <w:r>
-                              <w:rPr>
-                                <w:rFonts w:cstheme="minorHAnsi"/>
-                                <w:sz w:val="18"/>
-                                <w:szCs w:val="18"/>
-                              </w:rPr>
-                              <w:t>rsync</w:t>
-                            </w:r>
-                            <w:proofErr w:type="spellEnd"/>
-                            <w:r>
-                              <w:rPr>
-                                <w:rFonts w:cstheme="minorHAnsi"/>
-                                <w:sz w:val="18"/>
-                                <w:szCs w:val="18"/>
-                              </w:rPr>
-                              <w:t xml:space="preserve">), Programme können dadurch auch automatisch erstellt </w:t>
-                            </w:r>
-                            <w:proofErr w:type="spellStart"/>
-                            <w:r>
-                              <w:rPr>
-                                <w:rFonts w:cstheme="minorHAnsi"/>
-                                <w:sz w:val="18"/>
-                                <w:szCs w:val="18"/>
-                              </w:rPr>
-                              <w:t>gebuildet</w:t>
-                            </w:r>
-                            <w:proofErr w:type="spellEnd"/>
-                            <w:r>
-                              <w:rPr>
-                                <w:rFonts w:cstheme="minorHAnsi"/>
-                                <w:sz w:val="18"/>
-                                <w:szCs w:val="18"/>
-                              </w:rPr>
-                              <w:t xml:space="preserve"> (Bsp. Elektron) und Releases auf </w:t>
-                            </w:r>
-                            <w:proofErr w:type="spellStart"/>
-                            <w:r>
-                              <w:rPr>
-                                <w:rFonts w:cstheme="minorHAnsi"/>
-                                <w:sz w:val="18"/>
-                                <w:szCs w:val="18"/>
-                              </w:rPr>
-                              <w:t>git</w:t>
-                            </w:r>
-                            <w:proofErr w:type="spellEnd"/>
-                            <w:r>
-                              <w:rPr>
-                                <w:rFonts w:cstheme="minorHAnsi"/>
-                                <w:sz w:val="18"/>
-                                <w:szCs w:val="18"/>
-                              </w:rPr>
-                              <w:t xml:space="preserve"> erstellt werden</w:t>
+                              <w:t>GitLab CI/CD -&gt; Pipelines ermöglichen, dass kein Fehlerhafter code auf production server gelangt, außerdem kann man routinen erstellen, die code direkt auf production server hochlädt (z. B. über rsync), Programme können dadurch auch automatisch erstellt gebuildet (Bsp. Elektron) und Releases auf git erstellt werden</w:t>
                             </w:r>
                           </w:p>
                         </w:txbxContent>
@@ -1209,15 +1019,7 @@
                           </w:p>
                           <w:p>
                             <w:r>
-                              <w:t xml:space="preserve">Passwörter sollten </w:t>
-                            </w:r>
-                            <w:proofErr w:type="gramStart"/>
-                            <w:r>
-                              <w:t>natürlich auch</w:t>
-                            </w:r>
-                            <w:proofErr w:type="gramEnd"/>
-                            <w:r>
-                              <w:t xml:space="preserve"> nicht ins Repo.</w:t>
+                              <w:t>Passwörter sollten natürlich auch nicht ins Repo.</w:t>
                             </w:r>
                           </w:p>
                         </w:txbxContent>
@@ -1377,24 +1179,10 @@
                         <w:txbxContent>
                           <w:p>
                             <w:r>
-                              <w:t xml:space="preserve">Beide Versionen werden abgeglichen, </w:t>
-                            </w:r>
-                            <w:r>
-                              <w:t>wenn ein Konflikt auftritt</w:t>
-                            </w:r>
-                            <w:r>
-                              <w:t>,</w:t>
-                            </w:r>
-                            <w:r>
-                              <w:t xml:space="preserve"> dann wird der Benutzer darauf hingewiesen und er muss ihn </w:t>
-                            </w:r>
-                            <w:r>
-                              <w:t>selbst</w:t>
-                            </w:r>
-                            <w:r>
-                              <w:t xml:space="preserve"> lösen </w:t>
+                              <w:t>Beide Versionen werden abgeglichen, wenn ein Konflikt auftritt, dann wird der Benutzer darauf hingewiesen und er muss ihn selbst lösen, indem man merged. Gitlab kann nicht selbstständig wissen, wie es den Konflikt löst.</w:t>
                             </w:r>
                           </w:p>
+                          <w:p/>
                         </w:txbxContent>
                       </wps:txbx>
                       <wps:bodyPr rot="0" vert="horz" wrap="square" lIns="91440" tIns="45720" rIns="91440" bIns="45720" anchor="t" anchorCtr="0">
@@ -1414,29 +1202,19 @@
           </mc:Choice>
           <mc:Fallback>
             <w:pict>
-              <v:shape w14:anchorId="5DE4AC17" id="_x0000_s1029" type="#_x0000_t202" style="position:absolute;margin-left:25.85pt;margin-top:567.7pt;width:369.5pt;height:110.6pt;z-index:251673600;visibility:visible;mso-wrap-style:square;mso-width-percent:0;mso-height-percent:200;mso-wrap-distance-left:9pt;mso-wrap-distance-top:3.6pt;mso-wrap-distance-right:9pt;mso-wrap-distance-bottom:3.6pt;mso-position-horizontal:absolute;mso-position-horizontal-relative:text;mso-position-vertical:absolute;mso-position-vertical-relative:text;mso-width-percent:0;mso-height-percent:200;mso-width-relative:margin;mso-height-relative:margin;v-text-anchor:top" o:gfxdata="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" filled="f" stroked="f">
+              <v:shapetype w14:anchorId="5DE4AC17" id="_x0000_t202" coordsize="21600,21600" o:spt="202" path="m,l,21600r21600,l21600,xe">
+                <v:stroke joinstyle="miter"/>
+                <v:path gradientshapeok="t" o:connecttype="rect"/>
+              </v:shapetype>
+              <v:shape id="_x0000_s1030" type="#_x0000_t202" style="position:absolute;margin-left:25.85pt;margin-top:567.7pt;width:369.5pt;height:110.6pt;z-index:251673600;visibility:visible;mso-wrap-style:square;mso-width-percent:0;mso-height-percent:200;mso-wrap-distance-left:9pt;mso-wrap-distance-top:3.6pt;mso-wrap-distance-right:9pt;mso-wrap-distance-bottom:3.6pt;mso-position-horizontal:absolute;mso-position-horizontal-relative:text;mso-position-vertical:absolute;mso-position-vertical-relative:text;mso-width-percent:0;mso-height-percent:200;mso-width-relative:margin;mso-height-relative:margin;v-text-anchor:top" o:gfxdata="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" filled="f" stroked="f">
                 <v:textbox style="mso-fit-shape-to-text:t">
                   <w:txbxContent>
                     <w:p>
                       <w:r>
-                        <w:t xml:space="preserve">Beide Versionen werden abgeglichen, </w:t>
-                      </w:r>
-                      <w:r>
-                        <w:t>wenn ein Konflikt auftritt</w:t>
-                      </w:r>
-                      <w:r>
-                        <w:t>,</w:t>
-                      </w:r>
-                      <w:r>
-                        <w:t xml:space="preserve"> dann wird der Benutzer darauf hingewiesen und er muss ihn </w:t>
-                      </w:r>
-                      <w:r>
-                        <w:t>selbst</w:t>
-                      </w:r>
-                      <w:r>
-                        <w:t xml:space="preserve"> lösen </w:t>
+                        <w:t>Beide Versionen werden abgeglichen, wenn ein Konflikt auftritt, dann wird der Benutzer darauf hingewiesen und er muss ihn selbst lösen, indem man merged. Gitlab kann nicht selbstständig wissen, wie es den Konflikt löst.</w:t>
                       </w:r>
                     </w:p>
+                    <w:p/>
                   </w:txbxContent>
                 </v:textbox>
               </v:shape>
@@ -1637,6 +1415,20 @@
                               </w:rPr>
                               <w:t xml:space="preserve"> Richtlinien, wann ein Push Pflicht ist, gibt es nicht, man sollte jedoch keinen Code „horten“.</w:t>
                             </w:r>
+                            <w:r>
+                              <w:rPr>
+                                <w:sz w:val="18"/>
+                                <w:szCs w:val="18"/>
+                              </w:rPr>
+                              <w:t xml:space="preserve"> </w:t>
+                            </w:r>
+                            <w:r>
+                              <w:rPr>
+                                <w:sz w:val="18"/>
+                                <w:szCs w:val="18"/>
+                              </w:rPr>
+                              <w:t>Gepushter Code sollte laufen und vorher lokal getestet</w:t>
+                            </w:r>
                           </w:p>
                         </w:txbxContent>
                       </wps:txbx>
@@ -1657,7 +1449,7 @@
           </mc:Choice>
           <mc:Fallback>
             <w:pict>
-              <v:shape w14:anchorId="1AB3FB4D" id="_x0000_s1030" type="#_x0000_t202" style="position:absolute;margin-left:19.25pt;margin-top:374.3pt;width:369.5pt;height:110.6pt;z-index:251667456;visibility:visible;mso-wrap-style:square;mso-width-percent:0;mso-height-percent:200;mso-wrap-distance-left:9pt;mso-wrap-distance-top:3.6pt;mso-wrap-distance-right:9pt;mso-wrap-distance-bottom:3.6pt;mso-position-horizontal:absolute;mso-position-horizontal-relative:text;mso-position-vertical:absolute;mso-position-vertical-relative:text;mso-width-percent:0;mso-height-percent:200;mso-width-relative:margin;mso-height-relative:margin;v-text-anchor:top" o:gfxdata="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" filled="f" stroked="f">
+              <v:shape w14:anchorId="1AB3FB4D" id="_x0000_s1031" type="#_x0000_t202" style="position:absolute;margin-left:19.25pt;margin-top:374.3pt;width:369.5pt;height:110.6pt;z-index:251667456;visibility:visible;mso-wrap-style:square;mso-width-percent:0;mso-height-percent:200;mso-wrap-distance-left:9pt;mso-wrap-distance-top:3.6pt;mso-wrap-distance-right:9pt;mso-wrap-distance-bottom:3.6pt;mso-position-horizontal:absolute;mso-position-horizontal-relative:text;mso-position-vertical:absolute;mso-position-vertical-relative:text;mso-width-percent:0;mso-height-percent:200;mso-width-relative:margin;mso-height-relative:margin;v-text-anchor:top" o:gfxdata="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" filled="f" stroked="f">
                 <v:textbox style="mso-fit-shape-to-text:t">
                   <w:txbxContent>
                     <w:p>
@@ -1806,6 +1598,20 @@
                           <w:szCs w:val="18"/>
                         </w:rPr>
                         <w:t xml:space="preserve"> Richtlinien, wann ein Push Pflicht ist, gibt es nicht, man sollte jedoch keinen Code „horten“.</w:t>
+                      </w:r>
+                      <w:r>
+                        <w:rPr>
+                          <w:sz w:val="18"/>
+                          <w:szCs w:val="18"/>
+                        </w:rPr>
+                        <w:t xml:space="preserve"> </w:t>
+                      </w:r>
+                      <w:r>
+                        <w:rPr>
+                          <w:sz w:val="18"/>
+                          <w:szCs w:val="18"/>
+                        </w:rPr>
+                        <w:t>Gepushter Code sollte laufen und vorher lokal getestet</w:t>
                       </w:r>
                     </w:p>
                   </w:txbxContent>
@@ -1872,15 +1678,7 @@
                               <w:t xml:space="preserve"> nachdem, wie gut die Betreibung eines eigenen Servers </w:t>
                             </w:r>
                             <w:r>
-                              <w:t xml:space="preserve">bzw. evtl. Wartungsaufgaben etc. läuft, könnte man aus zur Sicherung der Daten vor Dritten </w:t>
-                            </w:r>
-                            <w:proofErr w:type="spellStart"/>
-                            <w:r>
-                              <w:t>Gitlab</w:t>
-                            </w:r>
-                            <w:proofErr w:type="spellEnd"/>
-                            <w:r>
-                              <w:t xml:space="preserve"> selbst hosten. Falls das zu umständlich wäre, könnte man auch einfach den Service im Netz nutzen, da dieser keine Funktionen misst.</w:t>
+                              <w:t>bzw. evtl. Wartungsaufgaben etc. läuft, könnte man aus zur Sicherung der Daten vor Dritten Gitlab selbst hosten. Falls das zu umständlich wäre, könnte man auch einfach den Service im Netz nutzen, da dieser keine Funktionen misst.</w:t>
                             </w:r>
                           </w:p>
                         </w:txbxContent>
@@ -1979,37 +1777,12 @@
                                 <w:szCs w:val="18"/>
                               </w:rPr>
                             </w:pPr>
-                            <w:proofErr w:type="spellStart"/>
-                            <w:r>
-                              <w:rPr>
-                                <w:sz w:val="18"/>
-                                <w:szCs w:val="18"/>
-                              </w:rPr>
-                              <w:t>Branches</w:t>
-                            </w:r>
-                            <w:proofErr w:type="spellEnd"/>
-                            <w:r>
-                              <w:rPr>
-                                <w:sz w:val="18"/>
-                                <w:szCs w:val="18"/>
-                              </w:rPr>
-                              <w:t xml:space="preserve"> sind dann sinnvoll, wenn man eine große Programmieraufgabe hat und es unterschiedliche Gruppen für z.B. die GUI oder Logik gibt und diese unabhängig voneinander Änderungen durchführen wollen. Damit können Teilprogramme getrennt werden und z.B. erst wenn sie funktionieren, zum </w:t>
-                            </w:r>
-                            <w:proofErr w:type="spellStart"/>
-                            <w:r>
-                              <w:rPr>
-                                <w:sz w:val="18"/>
-                                <w:szCs w:val="18"/>
-                              </w:rPr>
-                              <w:t>master</w:t>
-                            </w:r>
-                            <w:proofErr w:type="spellEnd"/>
-                            <w:r>
-                              <w:rPr>
-                                <w:sz w:val="18"/>
-                                <w:szCs w:val="18"/>
-                              </w:rPr>
-                              <w:t xml:space="preserve"> gepusht werden. Sinnvoll ist dies nicht, wenn nachher jeder für sich programmiert eine andere Version besitzt und dadurch die Programme nicht mehr zusammengefügt werden können und Fehler auftreten.</w:t>
+                            <w:r>
+                              <w:rPr>
+                                <w:sz w:val="18"/>
+                                <w:szCs w:val="18"/>
+                              </w:rPr>
+                              <w:t>Branches sind dann sinnvoll, wenn man eine große Programmieraufgabe hat und es unterschiedliche Gruppen für z.B. die GUI oder Logik gibt und diese unabhängig voneinander Änderungen durchführen wollen. Damit können Teilprogramme getrennt werden und z.B. erst wenn sie funktionieren, zum master gepusht werden. Sinnvoll ist dies nicht, wenn nachher jeder für sich programmiert eine andere Version besitzt und dadurch die Programme nicht mehr zusammengefügt werden können und Fehler auftreten.</w:t>
                             </w:r>
                           </w:p>
                         </w:txbxContent>
@@ -2114,55 +1887,7 @@
                                 <w:sz w:val="18"/>
                                 <w:szCs w:val="18"/>
                               </w:rPr>
-                              <w:t xml:space="preserve">Gerade bei der Zusammenarbeit mit anderen in einem Repository ist das wichtig. Da jeder verschiedene Versionen ihres </w:t>
-                            </w:r>
-                            <w:proofErr w:type="spellStart"/>
-                            <w:r>
-                              <w:rPr>
-                                <w:sz w:val="18"/>
-                                <w:szCs w:val="18"/>
-                              </w:rPr>
-                              <w:t>Repositorys</w:t>
-                            </w:r>
-                            <w:proofErr w:type="spellEnd"/>
-                            <w:r>
-                              <w:rPr>
-                                <w:sz w:val="18"/>
-                                <w:szCs w:val="18"/>
-                              </w:rPr>
-                              <w:t xml:space="preserve"> auf dem Rechner besitzt, Änderungen durchführt und dann den anderen den Code durch push zur Verfügung stellen möchte, ist es wichtig, dass zuerst lokal </w:t>
-                            </w:r>
-                            <w:proofErr w:type="spellStart"/>
-                            <w:r>
-                              <w:rPr>
-                                <w:sz w:val="18"/>
-                                <w:szCs w:val="18"/>
-                              </w:rPr>
-                              <w:t>commited</w:t>
-                            </w:r>
-                            <w:proofErr w:type="spellEnd"/>
-                            <w:r>
-                              <w:rPr>
-                                <w:sz w:val="18"/>
-                                <w:szCs w:val="18"/>
-                              </w:rPr>
-                              <w:t xml:space="preserve"> bzw. </w:t>
-                            </w:r>
-                            <w:proofErr w:type="spellStart"/>
-                            <w:r>
-                              <w:rPr>
-                                <w:sz w:val="18"/>
-                                <w:szCs w:val="18"/>
-                              </w:rPr>
-                              <w:t>geadded</w:t>
-                            </w:r>
-                            <w:proofErr w:type="spellEnd"/>
-                            <w:r>
-                              <w:rPr>
-                                <w:sz w:val="18"/>
-                                <w:szCs w:val="18"/>
-                              </w:rPr>
-                              <w:t xml:space="preserve"> wird. Unterschiedliche Versionen werden verglichen und Konflikte lassen sich leichter vermeiden.</w:t>
+                              <w:t>Gerade bei der Zusammenarbeit mit anderen in einem Repository ist das wichtig. Da jeder verschiedene Versionen ihres Repositorys auf dem Rechner besitzt, Änderungen durchführt und dann den anderen den Code durch push zur Verfügung stellen möchte, ist es wichtig, dass zuerst lokal commited bzw. geadded wird. Unterschiedliche Versionen werden verglichen und Konflikte lassen sich leichter vermeiden.</w:t>
                             </w:r>
                           </w:p>
                         </w:txbxContent>

</xml_diff>